<commit_message>
added code for miscellaneous options in lab1b
</commit_message>
<xml_diff>
--- a/Lab1A/Lab1-Spec.docx
+++ b/Lab1A/Lab1-Spec.docx
@@ -2425,12 +2425,14 @@
         <w:rPr>
           <w:rFonts w:ascii="-webkit-standard" w:hAnsi="-webkit-standard"/>
           <w:color w:val="000000"/>
-        </w:rPr>
-      </w:pPr>
-      <w:r>
-        <w:rPr>
-          <w:rFonts w:ascii="-webkit-standard" w:hAnsi="-webkit-standard"/>
-          <w:color w:val="000000"/>
+          <w:highlight w:val="green"/>
+        </w:rPr>
+      </w:pPr>
+      <w:r>
+        <w:rPr>
+          <w:rFonts w:ascii="-webkit-standard" w:hAnsi="-webkit-standard"/>
+          <w:color w:val="000000"/>
+          <w:highlight w:val="green"/>
         </w:rPr>
         <w:t>Here is a detailed list of the command-line options that</w:t>
       </w:r>
@@ -2439,6 +2441,7 @@
           <w:rStyle w:val="apple-converted-space"/>
           <w:rFonts w:ascii="-webkit-standard" w:hAnsi="-webkit-standard"/>
           <w:color w:val="000000"/>
+          <w:highlight w:val="green"/>
         </w:rPr>
         <w:t> </w:t>
       </w:r>
@@ -2447,6 +2450,7 @@
         <w:rPr>
           <w:rStyle w:val="HTMLSample"/>
           <w:color w:val="000000"/>
+          <w:highlight w:val="green"/>
         </w:rPr>
         <w:t>simpsh</w:t>
       </w:r>
@@ -2456,13 +2460,15 @@
           <w:rStyle w:val="apple-converted-space"/>
           <w:rFonts w:ascii="-webkit-standard" w:hAnsi="-webkit-standard"/>
           <w:color w:val="000000"/>
-        </w:rPr>
-        <w:t> </w:t>
-      </w:r>
-      <w:r>
-        <w:rPr>
-          <w:rFonts w:ascii="-webkit-standard" w:hAnsi="-webkit-standard"/>
-          <w:color w:val="000000"/>
+          <w:highlight w:val="green"/>
+        </w:rPr>
+        <w:t> </w:t>
+      </w:r>
+      <w:r>
+        <w:rPr>
+          <w:rFonts w:ascii="-webkit-standard" w:hAnsi="-webkit-standard"/>
+          <w:color w:val="000000"/>
+          <w:highlight w:val="green"/>
         </w:rPr>
         <w:t>should support. Each option should be executed in sequence, left to right.</w:t>
       </w:r>
@@ -2473,12 +2479,14 @@
         <w:rPr>
           <w:rFonts w:ascii="-webkit-standard" w:hAnsi="-webkit-standard"/>
           <w:color w:val="000000"/>
-        </w:rPr>
-      </w:pPr>
-      <w:r>
-        <w:rPr>
-          <w:rFonts w:ascii="-webkit-standard" w:hAnsi="-webkit-standard"/>
-          <w:color w:val="000000"/>
+          <w:highlight w:val="green"/>
+        </w:rPr>
+      </w:pPr>
+      <w:r>
+        <w:rPr>
+          <w:rFonts w:ascii="-webkit-standard" w:hAnsi="-webkit-standard"/>
+          <w:color w:val="000000"/>
+          <w:highlight w:val="green"/>
         </w:rPr>
         <w:t>First are the file flags. These flags affect the next file that is opened. They are ignored if no later file is opened. Each file flag corresponds to an</w:t>
       </w:r>
@@ -2487,6 +2495,7 @@
           <w:rStyle w:val="apple-converted-space"/>
           <w:rFonts w:ascii="-webkit-standard" w:hAnsi="-webkit-standard"/>
           <w:color w:val="000000"/>
+          <w:highlight w:val="green"/>
         </w:rPr>
         <w:t> </w:t>
       </w:r>
@@ -2496,6 +2505,7 @@
           <w:rStyle w:val="HTMLVariable"/>
           <w:rFonts w:ascii="-webkit-standard" w:hAnsi="-webkit-standard"/>
           <w:color w:val="000000"/>
+          <w:highlight w:val="green"/>
         </w:rPr>
         <w:t>oflag</w:t>
       </w:r>
@@ -2505,13 +2515,15 @@
           <w:rStyle w:val="apple-converted-space"/>
           <w:rFonts w:ascii="-webkit-standard" w:hAnsi="-webkit-standard"/>
           <w:color w:val="000000"/>
-        </w:rPr>
-        <w:t> </w:t>
-      </w:r>
-      <w:r>
-        <w:rPr>
-          <w:rFonts w:ascii="-webkit-standard" w:hAnsi="-webkit-standard"/>
-          <w:color w:val="000000"/>
+          <w:highlight w:val="green"/>
+        </w:rPr>
+        <w:t> </w:t>
+      </w:r>
+      <w:r>
+        <w:rPr>
+          <w:rFonts w:ascii="-webkit-standard" w:hAnsi="-webkit-standard"/>
+          <w:color w:val="000000"/>
+          <w:highlight w:val="green"/>
         </w:rPr>
         <w:t>value of</w:t>
       </w:r>
@@ -2520,6 +2532,7 @@
           <w:rStyle w:val="apple-converted-space"/>
           <w:rFonts w:ascii="-webkit-standard" w:hAnsi="-webkit-standard"/>
           <w:color w:val="000000"/>
+          <w:highlight w:val="green"/>
         </w:rPr>
         <w:t> </w:t>
       </w:r>
@@ -2528,6 +2541,7 @@
           <w:rPr>
             <w:rStyle w:val="Hyperlink"/>
             <w:rFonts w:ascii="Courier New" w:hAnsi="Courier New" w:cs="Courier New"/>
+            <w:highlight w:val="green"/>
           </w:rPr>
           <w:t>open</w:t>
         </w:r>
@@ -2536,6 +2550,7 @@
         <w:rPr>
           <w:rFonts w:ascii="-webkit-standard" w:hAnsi="-webkit-standard"/>
           <w:color w:val="000000"/>
+          <w:highlight w:val="green"/>
         </w:rPr>
         <w:t>; the corresponding</w:t>
       </w:r>
@@ -2544,6 +2559,7 @@
           <w:rStyle w:val="apple-converted-space"/>
           <w:rFonts w:ascii="-webkit-standard" w:hAnsi="-webkit-standard"/>
           <w:color w:val="000000"/>
+          <w:highlight w:val="green"/>
         </w:rPr>
         <w:t> </w:t>
       </w:r>
@@ -2553,6 +2569,7 @@
           <w:rStyle w:val="HTMLVariable"/>
           <w:rFonts w:ascii="-webkit-standard" w:hAnsi="-webkit-standard"/>
           <w:color w:val="000000"/>
+          <w:highlight w:val="green"/>
         </w:rPr>
         <w:t>oflag</w:t>
       </w:r>
@@ -2562,13 +2579,15 @@
           <w:rStyle w:val="apple-converted-space"/>
           <w:rFonts w:ascii="-webkit-standard" w:hAnsi="-webkit-standard"/>
           <w:color w:val="000000"/>
-        </w:rPr>
-        <w:t> </w:t>
-      </w:r>
-      <w:r>
-        <w:rPr>
-          <w:rFonts w:ascii="-webkit-standard" w:hAnsi="-webkit-standard"/>
-          <w:color w:val="000000"/>
+          <w:highlight w:val="green"/>
+        </w:rPr>
+        <w:t> </w:t>
+      </w:r>
+      <w:r>
+        <w:rPr>
+          <w:rFonts w:ascii="-webkit-standard" w:hAnsi="-webkit-standard"/>
+          <w:color w:val="000000"/>
+          <w:highlight w:val="green"/>
         </w:rPr>
         <w:t>value is listed after the option. Also see</w:t>
       </w:r>
@@ -2577,6 +2596,7 @@
           <w:rStyle w:val="apple-converted-space"/>
           <w:rFonts w:ascii="-webkit-standard" w:hAnsi="-webkit-standard"/>
           <w:color w:val="000000"/>
+          <w:highlight w:val="green"/>
         </w:rPr>
         <w:t> </w:t>
       </w:r>
@@ -2585,6 +2605,7 @@
           <w:rPr>
             <w:rStyle w:val="Hyperlink"/>
             <w:rFonts w:ascii="-webkit-standard" w:hAnsi="-webkit-standard"/>
+            <w:highlight w:val="green"/>
           </w:rPr>
           <w:t>Opening and Closing Files</w:t>
         </w:r>
@@ -2594,13 +2615,15 @@
           <w:rStyle w:val="apple-converted-space"/>
           <w:rFonts w:ascii="-webkit-standard" w:hAnsi="-webkit-standard"/>
           <w:color w:val="000000"/>
-        </w:rPr>
-        <w:t> </w:t>
-      </w:r>
-      <w:r>
-        <w:rPr>
-          <w:rFonts w:ascii="-webkit-standard" w:hAnsi="-webkit-standard"/>
-          <w:color w:val="000000"/>
+          <w:highlight w:val="green"/>
+        </w:rPr>
+        <w:t> </w:t>
+      </w:r>
+      <w:r>
+        <w:rPr>
+          <w:rFonts w:ascii="-webkit-standard" w:hAnsi="-webkit-standard"/>
+          <w:color w:val="000000"/>
+          <w:highlight w:val="green"/>
         </w:rPr>
         <w:t>and</w:t>
       </w:r>
@@ -2609,6 +2632,7 @@
           <w:rStyle w:val="apple-converted-space"/>
           <w:rFonts w:ascii="-webkit-standard" w:hAnsi="-webkit-standard"/>
           <w:color w:val="000000"/>
+          <w:highlight w:val="green"/>
         </w:rPr>
         <w:t> </w:t>
       </w:r>
@@ -2617,6 +2641,7 @@
           <w:rPr>
             <w:rStyle w:val="Hyperlink"/>
             <w:rFonts w:ascii="-webkit-standard" w:hAnsi="-webkit-standard"/>
+            <w:highlight w:val="green"/>
           </w:rPr>
           <w:t>Open-time Flags</w:t>
         </w:r>
@@ -2625,6 +2650,7 @@
         <w:rPr>
           <w:rFonts w:ascii="-webkit-standard" w:hAnsi="-webkit-standard"/>
           <w:color w:val="000000"/>
+          <w:highlight w:val="green"/>
         </w:rPr>
         <w:t>.</w:t>
       </w:r>
@@ -2634,13 +2660,15 @@
         <w:rPr>
           <w:rFonts w:ascii="-webkit-standard" w:hAnsi="-webkit-standard"/>
           <w:color w:val="000000"/>
-        </w:rPr>
-      </w:pPr>
-      <w:r>
-        <w:rPr>
-          <w:rStyle w:val="HTMLSample"/>
-          <w:rFonts w:eastAsiaTheme="minorHAnsi"/>
-          <w:color w:val="000000"/>
+          <w:highlight w:val="green"/>
+        </w:rPr>
+      </w:pPr>
+      <w:r>
+        <w:rPr>
+          <w:rStyle w:val="HTMLSample"/>
+          <w:rFonts w:eastAsiaTheme="minorHAnsi"/>
+          <w:color w:val="000000"/>
+          <w:highlight w:val="green"/>
         </w:rPr>
         <w:t>--append</w:t>
       </w:r>
@@ -2651,13 +2679,15 @@
         <w:rPr>
           <w:rFonts w:ascii="-webkit-standard" w:hAnsi="-webkit-standard"/>
           <w:color w:val="000000"/>
-        </w:rPr>
-      </w:pPr>
-      <w:r>
-        <w:rPr>
-          <w:rStyle w:val="HTMLSample"/>
-          <w:rFonts w:eastAsiaTheme="minorHAnsi"/>
-          <w:color w:val="000000"/>
+          <w:highlight w:val="green"/>
+        </w:rPr>
+      </w:pPr>
+      <w:r>
+        <w:rPr>
+          <w:rStyle w:val="HTMLSample"/>
+          <w:rFonts w:eastAsiaTheme="minorHAnsi"/>
+          <w:color w:val="000000"/>
+          <w:highlight w:val="green"/>
         </w:rPr>
         <w:t>O_APPEND</w:t>
       </w:r>
@@ -2667,13 +2697,15 @@
         <w:rPr>
           <w:rFonts w:ascii="-webkit-standard" w:hAnsi="-webkit-standard"/>
           <w:color w:val="000000"/>
-        </w:rPr>
-      </w:pPr>
-      <w:r>
-        <w:rPr>
-          <w:rStyle w:val="HTMLSample"/>
-          <w:rFonts w:eastAsiaTheme="minorHAnsi"/>
-          <w:color w:val="000000"/>
+          <w:highlight w:val="green"/>
+        </w:rPr>
+      </w:pPr>
+      <w:r>
+        <w:rPr>
+          <w:rStyle w:val="HTMLSample"/>
+          <w:rFonts w:eastAsiaTheme="minorHAnsi"/>
+          <w:color w:val="000000"/>
+          <w:highlight w:val="green"/>
         </w:rPr>
         <w:t>--</w:t>
       </w:r>
@@ -2683,6 +2715,7 @@
           <w:rStyle w:val="HTMLSample"/>
           <w:rFonts w:eastAsiaTheme="minorHAnsi"/>
           <w:color w:val="000000"/>
+          <w:highlight w:val="green"/>
         </w:rPr>
         <w:t>cloexec</w:t>
       </w:r>
@@ -2694,13 +2727,15 @@
         <w:rPr>
           <w:rFonts w:ascii="-webkit-standard" w:hAnsi="-webkit-standard"/>
           <w:color w:val="000000"/>
-        </w:rPr>
-      </w:pPr>
-      <w:r>
-        <w:rPr>
-          <w:rStyle w:val="HTMLSample"/>
-          <w:rFonts w:eastAsiaTheme="minorHAnsi"/>
-          <w:color w:val="000000"/>
+          <w:highlight w:val="green"/>
+        </w:rPr>
+      </w:pPr>
+      <w:r>
+        <w:rPr>
+          <w:rStyle w:val="HTMLSample"/>
+          <w:rFonts w:eastAsiaTheme="minorHAnsi"/>
+          <w:color w:val="000000"/>
+          <w:highlight w:val="green"/>
         </w:rPr>
         <w:t>O_CLOEXEC</w:t>
       </w:r>
@@ -2710,13 +2745,15 @@
         <w:rPr>
           <w:rFonts w:ascii="-webkit-standard" w:hAnsi="-webkit-standard"/>
           <w:color w:val="000000"/>
-        </w:rPr>
-      </w:pPr>
-      <w:r>
-        <w:rPr>
-          <w:rStyle w:val="HTMLSample"/>
-          <w:rFonts w:eastAsiaTheme="minorHAnsi"/>
-          <w:color w:val="000000"/>
+          <w:highlight w:val="green"/>
+        </w:rPr>
+      </w:pPr>
+      <w:r>
+        <w:rPr>
+          <w:rStyle w:val="HTMLSample"/>
+          <w:rFonts w:eastAsiaTheme="minorHAnsi"/>
+          <w:color w:val="000000"/>
+          <w:highlight w:val="green"/>
         </w:rPr>
         <w:t>--</w:t>
       </w:r>
@@ -2726,6 +2763,7 @@
           <w:rStyle w:val="HTMLSample"/>
           <w:rFonts w:eastAsiaTheme="minorHAnsi"/>
           <w:color w:val="000000"/>
+          <w:highlight w:val="green"/>
         </w:rPr>
         <w:t>creat</w:t>
       </w:r>
@@ -2737,13 +2775,15 @@
         <w:rPr>
           <w:rFonts w:ascii="-webkit-standard" w:hAnsi="-webkit-standard"/>
           <w:color w:val="000000"/>
-        </w:rPr>
-      </w:pPr>
-      <w:r>
-        <w:rPr>
-          <w:rStyle w:val="HTMLSample"/>
-          <w:rFonts w:eastAsiaTheme="minorHAnsi"/>
-          <w:color w:val="000000"/>
+          <w:highlight w:val="green"/>
+        </w:rPr>
+      </w:pPr>
+      <w:r>
+        <w:rPr>
+          <w:rStyle w:val="HTMLSample"/>
+          <w:rFonts w:eastAsiaTheme="minorHAnsi"/>
+          <w:color w:val="000000"/>
+          <w:highlight w:val="green"/>
         </w:rPr>
         <w:t>O_CREAT</w:t>
       </w:r>
@@ -2753,13 +2793,15 @@
         <w:rPr>
           <w:rFonts w:ascii="-webkit-standard" w:hAnsi="-webkit-standard"/>
           <w:color w:val="000000"/>
-        </w:rPr>
-      </w:pPr>
-      <w:r>
-        <w:rPr>
-          <w:rStyle w:val="HTMLSample"/>
-          <w:rFonts w:eastAsiaTheme="minorHAnsi"/>
-          <w:color w:val="000000"/>
+          <w:highlight w:val="green"/>
+        </w:rPr>
+      </w:pPr>
+      <w:r>
+        <w:rPr>
+          <w:rStyle w:val="HTMLSample"/>
+          <w:rFonts w:eastAsiaTheme="minorHAnsi"/>
+          <w:color w:val="000000"/>
+          <w:highlight w:val="green"/>
         </w:rPr>
         <w:t>--directory</w:t>
       </w:r>
@@ -2770,13 +2812,15 @@
         <w:rPr>
           <w:rFonts w:ascii="-webkit-standard" w:hAnsi="-webkit-standard"/>
           <w:color w:val="000000"/>
-        </w:rPr>
-      </w:pPr>
-      <w:r>
-        <w:rPr>
-          <w:rStyle w:val="HTMLSample"/>
-          <w:rFonts w:eastAsiaTheme="minorHAnsi"/>
-          <w:color w:val="000000"/>
+          <w:highlight w:val="green"/>
+        </w:rPr>
+      </w:pPr>
+      <w:r>
+        <w:rPr>
+          <w:rStyle w:val="HTMLSample"/>
+          <w:rFonts w:eastAsiaTheme="minorHAnsi"/>
+          <w:color w:val="000000"/>
+          <w:highlight w:val="green"/>
         </w:rPr>
         <w:t>O_DIRECTORY</w:t>
       </w:r>
@@ -2786,13 +2830,15 @@
         <w:rPr>
           <w:rFonts w:ascii="-webkit-standard" w:hAnsi="-webkit-standard"/>
           <w:color w:val="000000"/>
-        </w:rPr>
-      </w:pPr>
-      <w:r>
-        <w:rPr>
-          <w:rStyle w:val="HTMLSample"/>
-          <w:rFonts w:eastAsiaTheme="minorHAnsi"/>
-          <w:color w:val="000000"/>
+          <w:highlight w:val="green"/>
+        </w:rPr>
+      </w:pPr>
+      <w:r>
+        <w:rPr>
+          <w:rStyle w:val="HTMLSample"/>
+          <w:rFonts w:eastAsiaTheme="minorHAnsi"/>
+          <w:color w:val="000000"/>
+          <w:highlight w:val="green"/>
         </w:rPr>
         <w:t>--</w:t>
       </w:r>
@@ -2802,6 +2848,7 @@
           <w:rStyle w:val="HTMLSample"/>
           <w:rFonts w:eastAsiaTheme="minorHAnsi"/>
           <w:color w:val="000000"/>
+          <w:highlight w:val="green"/>
         </w:rPr>
         <w:t>dsync</w:t>
       </w:r>
@@ -2813,13 +2860,15 @@
         <w:rPr>
           <w:rFonts w:ascii="-webkit-standard" w:hAnsi="-webkit-standard"/>
           <w:color w:val="000000"/>
-        </w:rPr>
-      </w:pPr>
-      <w:r>
-        <w:rPr>
-          <w:rStyle w:val="HTMLSample"/>
-          <w:rFonts w:eastAsiaTheme="minorHAnsi"/>
-          <w:color w:val="000000"/>
+          <w:highlight w:val="green"/>
+        </w:rPr>
+      </w:pPr>
+      <w:r>
+        <w:rPr>
+          <w:rStyle w:val="HTMLSample"/>
+          <w:rFonts w:eastAsiaTheme="minorHAnsi"/>
+          <w:color w:val="000000"/>
+          <w:highlight w:val="green"/>
         </w:rPr>
         <w:t>O_DSYNC</w:t>
       </w:r>
@@ -2829,13 +2878,15 @@
         <w:rPr>
           <w:rFonts w:ascii="-webkit-standard" w:hAnsi="-webkit-standard"/>
           <w:color w:val="000000"/>
-        </w:rPr>
-      </w:pPr>
-      <w:r>
-        <w:rPr>
-          <w:rStyle w:val="HTMLSample"/>
-          <w:rFonts w:eastAsiaTheme="minorHAnsi"/>
-          <w:color w:val="000000"/>
+          <w:highlight w:val="green"/>
+        </w:rPr>
+      </w:pPr>
+      <w:r>
+        <w:rPr>
+          <w:rStyle w:val="HTMLSample"/>
+          <w:rFonts w:eastAsiaTheme="minorHAnsi"/>
+          <w:color w:val="000000"/>
+          <w:highlight w:val="green"/>
         </w:rPr>
         <w:t>--</w:t>
       </w:r>
@@ -2845,6 +2896,7 @@
           <w:rStyle w:val="HTMLSample"/>
           <w:rFonts w:eastAsiaTheme="minorHAnsi"/>
           <w:color w:val="000000"/>
+          <w:highlight w:val="green"/>
         </w:rPr>
         <w:t>excl</w:t>
       </w:r>
@@ -2856,13 +2908,15 @@
         <w:rPr>
           <w:rFonts w:ascii="-webkit-standard" w:hAnsi="-webkit-standard"/>
           <w:color w:val="000000"/>
-        </w:rPr>
-      </w:pPr>
-      <w:r>
-        <w:rPr>
-          <w:rStyle w:val="HTMLSample"/>
-          <w:rFonts w:eastAsiaTheme="minorHAnsi"/>
-          <w:color w:val="000000"/>
+          <w:highlight w:val="green"/>
+        </w:rPr>
+      </w:pPr>
+      <w:r>
+        <w:rPr>
+          <w:rStyle w:val="HTMLSample"/>
+          <w:rFonts w:eastAsiaTheme="minorHAnsi"/>
+          <w:color w:val="000000"/>
+          <w:highlight w:val="green"/>
         </w:rPr>
         <w:t>O_EXCL</w:t>
       </w:r>
@@ -2872,13 +2926,15 @@
         <w:rPr>
           <w:rFonts w:ascii="-webkit-standard" w:hAnsi="-webkit-standard"/>
           <w:color w:val="000000"/>
-        </w:rPr>
-      </w:pPr>
-      <w:r>
-        <w:rPr>
-          <w:rStyle w:val="HTMLSample"/>
-          <w:rFonts w:eastAsiaTheme="minorHAnsi"/>
-          <w:color w:val="000000"/>
+          <w:highlight w:val="green"/>
+        </w:rPr>
+      </w:pPr>
+      <w:r>
+        <w:rPr>
+          <w:rStyle w:val="HTMLSample"/>
+          <w:rFonts w:eastAsiaTheme="minorHAnsi"/>
+          <w:color w:val="000000"/>
+          <w:highlight w:val="green"/>
         </w:rPr>
         <w:t>--</w:t>
       </w:r>
@@ -2888,6 +2944,7 @@
           <w:rStyle w:val="HTMLSample"/>
           <w:rFonts w:eastAsiaTheme="minorHAnsi"/>
           <w:color w:val="000000"/>
+          <w:highlight w:val="green"/>
         </w:rPr>
         <w:t>nofollow</w:t>
       </w:r>
@@ -2899,13 +2956,15 @@
         <w:rPr>
           <w:rFonts w:ascii="-webkit-standard" w:hAnsi="-webkit-standard"/>
           <w:color w:val="000000"/>
-        </w:rPr>
-      </w:pPr>
-      <w:r>
-        <w:rPr>
-          <w:rStyle w:val="HTMLSample"/>
-          <w:rFonts w:eastAsiaTheme="minorHAnsi"/>
-          <w:color w:val="000000"/>
+          <w:highlight w:val="green"/>
+        </w:rPr>
+      </w:pPr>
+      <w:r>
+        <w:rPr>
+          <w:rStyle w:val="HTMLSample"/>
+          <w:rFonts w:eastAsiaTheme="minorHAnsi"/>
+          <w:color w:val="000000"/>
+          <w:highlight w:val="green"/>
         </w:rPr>
         <w:t>O_NOFOLLOW</w:t>
       </w:r>
@@ -2915,13 +2974,15 @@
         <w:rPr>
           <w:rFonts w:ascii="-webkit-standard" w:hAnsi="-webkit-standard"/>
           <w:color w:val="000000"/>
-        </w:rPr>
-      </w:pPr>
-      <w:r>
-        <w:rPr>
-          <w:rStyle w:val="HTMLSample"/>
-          <w:rFonts w:eastAsiaTheme="minorHAnsi"/>
-          <w:color w:val="000000"/>
+          <w:highlight w:val="green"/>
+        </w:rPr>
+      </w:pPr>
+      <w:r>
+        <w:rPr>
+          <w:rStyle w:val="HTMLSample"/>
+          <w:rFonts w:eastAsiaTheme="minorHAnsi"/>
+          <w:color w:val="000000"/>
+          <w:highlight w:val="green"/>
         </w:rPr>
         <w:t>--</w:t>
       </w:r>
@@ -2931,6 +2992,7 @@
           <w:rStyle w:val="HTMLSample"/>
           <w:rFonts w:eastAsiaTheme="minorHAnsi"/>
           <w:color w:val="000000"/>
+          <w:highlight w:val="green"/>
         </w:rPr>
         <w:t>nonblock</w:t>
       </w:r>
@@ -2942,13 +3004,15 @@
         <w:rPr>
           <w:rFonts w:ascii="-webkit-standard" w:hAnsi="-webkit-standard"/>
           <w:color w:val="000000"/>
-        </w:rPr>
-      </w:pPr>
-      <w:r>
-        <w:rPr>
-          <w:rStyle w:val="HTMLSample"/>
-          <w:rFonts w:eastAsiaTheme="minorHAnsi"/>
-          <w:color w:val="000000"/>
+          <w:highlight w:val="green"/>
+        </w:rPr>
+      </w:pPr>
+      <w:r>
+        <w:rPr>
+          <w:rStyle w:val="HTMLSample"/>
+          <w:rFonts w:eastAsiaTheme="minorHAnsi"/>
+          <w:color w:val="000000"/>
+          <w:highlight w:val="green"/>
         </w:rPr>
         <w:t>O_NONBLOCK</w:t>
       </w:r>
@@ -2958,13 +3022,15 @@
         <w:rPr>
           <w:rFonts w:ascii="-webkit-standard" w:hAnsi="-webkit-standard"/>
           <w:color w:val="000000"/>
-        </w:rPr>
-      </w:pPr>
-      <w:r>
-        <w:rPr>
-          <w:rStyle w:val="HTMLSample"/>
-          <w:rFonts w:eastAsiaTheme="minorHAnsi"/>
-          <w:color w:val="000000"/>
+          <w:highlight w:val="green"/>
+        </w:rPr>
+      </w:pPr>
+      <w:r>
+        <w:rPr>
+          <w:rStyle w:val="HTMLSample"/>
+          <w:rFonts w:eastAsiaTheme="minorHAnsi"/>
+          <w:color w:val="000000"/>
+          <w:highlight w:val="green"/>
         </w:rPr>
         <w:t>--</w:t>
       </w:r>
@@ -2974,6 +3040,7 @@
           <w:rStyle w:val="HTMLSample"/>
           <w:rFonts w:eastAsiaTheme="minorHAnsi"/>
           <w:color w:val="000000"/>
+          <w:highlight w:val="green"/>
         </w:rPr>
         <w:t>rsync</w:t>
       </w:r>
@@ -2985,13 +3052,15 @@
         <w:rPr>
           <w:rFonts w:ascii="-webkit-standard" w:hAnsi="-webkit-standard"/>
           <w:color w:val="000000"/>
-        </w:rPr>
-      </w:pPr>
-      <w:r>
-        <w:rPr>
-          <w:rStyle w:val="HTMLSample"/>
-          <w:rFonts w:eastAsiaTheme="minorHAnsi"/>
-          <w:color w:val="000000"/>
+          <w:highlight w:val="green"/>
+        </w:rPr>
+      </w:pPr>
+      <w:r>
+        <w:rPr>
+          <w:rStyle w:val="HTMLSample"/>
+          <w:rFonts w:eastAsiaTheme="minorHAnsi"/>
+          <w:color w:val="000000"/>
+          <w:highlight w:val="green"/>
         </w:rPr>
         <w:t>O_RSYNC</w:t>
       </w:r>
@@ -3001,13 +3070,15 @@
         <w:rPr>
           <w:rFonts w:ascii="-webkit-standard" w:hAnsi="-webkit-standard"/>
           <w:color w:val="000000"/>
-        </w:rPr>
-      </w:pPr>
-      <w:r>
-        <w:rPr>
-          <w:rStyle w:val="HTMLSample"/>
-          <w:rFonts w:eastAsiaTheme="minorHAnsi"/>
-          <w:color w:val="000000"/>
+          <w:highlight w:val="green"/>
+        </w:rPr>
+      </w:pPr>
+      <w:r>
+        <w:rPr>
+          <w:rStyle w:val="HTMLSample"/>
+          <w:rFonts w:eastAsiaTheme="minorHAnsi"/>
+          <w:color w:val="000000"/>
+          <w:highlight w:val="green"/>
         </w:rPr>
         <w:t>--sync</w:t>
       </w:r>
@@ -3018,13 +3089,15 @@
         <w:rPr>
           <w:rFonts w:ascii="-webkit-standard" w:hAnsi="-webkit-standard"/>
           <w:color w:val="000000"/>
-        </w:rPr>
-      </w:pPr>
-      <w:r>
-        <w:rPr>
-          <w:rStyle w:val="HTMLSample"/>
-          <w:rFonts w:eastAsiaTheme="minorHAnsi"/>
-          <w:color w:val="000000"/>
+          <w:highlight w:val="green"/>
+        </w:rPr>
+      </w:pPr>
+      <w:r>
+        <w:rPr>
+          <w:rStyle w:val="HTMLSample"/>
+          <w:rFonts w:eastAsiaTheme="minorHAnsi"/>
+          <w:color w:val="000000"/>
+          <w:highlight w:val="green"/>
         </w:rPr>
         <w:t>O_SYNC</w:t>
       </w:r>
@@ -3034,13 +3107,15 @@
         <w:rPr>
           <w:rFonts w:ascii="-webkit-standard" w:hAnsi="-webkit-standard"/>
           <w:color w:val="000000"/>
-        </w:rPr>
-      </w:pPr>
-      <w:r>
-        <w:rPr>
-          <w:rStyle w:val="HTMLSample"/>
-          <w:rFonts w:eastAsiaTheme="minorHAnsi"/>
-          <w:color w:val="000000"/>
+          <w:highlight w:val="green"/>
+        </w:rPr>
+      </w:pPr>
+      <w:r>
+        <w:rPr>
+          <w:rStyle w:val="HTMLSample"/>
+          <w:rFonts w:eastAsiaTheme="minorHAnsi"/>
+          <w:color w:val="000000"/>
+          <w:highlight w:val="green"/>
         </w:rPr>
         <w:t>--</w:t>
       </w:r>
@@ -3050,6 +3125,7 @@
           <w:rStyle w:val="HTMLSample"/>
           <w:rFonts w:eastAsiaTheme="minorHAnsi"/>
           <w:color w:val="000000"/>
+          <w:highlight w:val="green"/>
         </w:rPr>
         <w:t>trunc</w:t>
       </w:r>
@@ -3068,6 +3144,7 @@
           <w:rStyle w:val="HTMLSample"/>
           <w:rFonts w:eastAsiaTheme="minorHAnsi"/>
           <w:color w:val="000000"/>
+          <w:highlight w:val="green"/>
         </w:rPr>
         <w:t>O_TRUNC</w:t>
       </w:r>
@@ -4210,6 +4287,278 @@
         </w:rPr>
         <w:t>Crash the shell. The shell itself should immediately dump core, via a segmentation violation.</w:t>
       </w:r>
+    </w:p>
+    <w:p>
+      <w:pPr>
+        <w:rPr>
+          <w:rFonts w:ascii="-webkit-standard" w:hAnsi="-webkit-standard"/>
+          <w:color w:val="000000"/>
+        </w:rPr>
+      </w:pPr>
+      <w:r>
+        <w:rPr>
+          <w:rStyle w:val="HTMLSample"/>
+          <w:rFonts w:eastAsiaTheme="minorHAnsi"/>
+          <w:color w:val="000000"/>
+        </w:rPr>
+        <w:lastRenderedPageBreak/>
+        <w:t>--catch</w:t>
+      </w:r>
+      <w:r>
+        <w:rPr>
+          <w:rStyle w:val="apple-converted-space"/>
+          <w:color w:val="000000"/>
+        </w:rPr>
+        <w:t> </w:t>
+      </w:r>
+      <w:r>
+        <w:rPr>
+          <w:rStyle w:val="HTMLVariable"/>
+          <w:rFonts w:ascii="Courier New" w:hAnsi="Courier New" w:cs="Courier New"/>
+          <w:color w:val="000000"/>
+        </w:rPr>
+        <w:t>N</w:t>
+      </w:r>
+    </w:p>
+    <w:p>
+      <w:pPr>
+        <w:ind w:left="720"/>
+        <w:rPr>
+          <w:rFonts w:ascii="-webkit-standard" w:hAnsi="-webkit-standard"/>
+          <w:color w:val="000000"/>
+        </w:rPr>
+      </w:pPr>
+      <w:r>
+        <w:rPr>
+          <w:rFonts w:ascii="-webkit-standard" w:hAnsi="-webkit-standard"/>
+          <w:color w:val="000000"/>
+        </w:rPr>
+        <w:t>Catch signal</w:t>
+      </w:r>
+      <w:r>
+        <w:rPr>
+          <w:rStyle w:val="apple-converted-space"/>
+          <w:rFonts w:ascii="-webkit-standard" w:hAnsi="-webkit-standard"/>
+          <w:color w:val="000000"/>
+        </w:rPr>
+        <w:t> </w:t>
+      </w:r>
+      <w:r>
+        <w:rPr>
+          <w:rStyle w:val="HTMLVariable"/>
+          <w:rFonts w:ascii="-webkit-standard" w:hAnsi="-webkit-standard"/>
+          <w:color w:val="000000"/>
+        </w:rPr>
+        <w:t>N</w:t>
+      </w:r>
+      <w:r>
+        <w:rPr>
+          <w:rFonts w:ascii="-webkit-standard" w:hAnsi="-webkit-standard"/>
+          <w:color w:val="000000"/>
+        </w:rPr>
+        <w:t>, where</w:t>
+      </w:r>
+      <w:r>
+        <w:rPr>
+          <w:rStyle w:val="apple-converted-space"/>
+          <w:rFonts w:ascii="-webkit-standard" w:hAnsi="-webkit-standard"/>
+          <w:color w:val="000000"/>
+        </w:rPr>
+        <w:t> </w:t>
+      </w:r>
+      <w:r>
+        <w:rPr>
+          <w:rStyle w:val="HTMLVariable"/>
+          <w:rFonts w:ascii="-webkit-standard" w:hAnsi="-webkit-standard"/>
+          <w:color w:val="000000"/>
+        </w:rPr>
+        <w:t>N</w:t>
+      </w:r>
+      <w:r>
+        <w:rPr>
+          <w:rStyle w:val="apple-converted-space"/>
+          <w:rFonts w:ascii="-webkit-standard" w:hAnsi="-webkit-standard"/>
+          <w:color w:val="000000"/>
+        </w:rPr>
+        <w:t> </w:t>
+      </w:r>
+      <w:r>
+        <w:rPr>
+          <w:rFonts w:ascii="-webkit-standard" w:hAnsi="-webkit-standard"/>
+          <w:color w:val="000000"/>
+        </w:rPr>
+        <w:t>is a decimal integer, with a handler that outputs the diagnostic</w:t>
+      </w:r>
+      <w:r>
+        <w:rPr>
+          <w:rStyle w:val="apple-converted-space"/>
+          <w:rFonts w:ascii="-webkit-standard" w:hAnsi="-webkit-standard"/>
+          <w:color w:val="000000"/>
+        </w:rPr>
+        <w:t> </w:t>
+      </w:r>
+      <w:r>
+        <w:rPr>
+          <w:rStyle w:val="HTMLVariable"/>
+          <w:rFonts w:ascii="Courier New" w:hAnsi="Courier New" w:cs="Courier New"/>
+          <w:color w:val="000000"/>
+        </w:rPr>
+        <w:t>N</w:t>
+      </w:r>
+      <w:r>
+        <w:rPr>
+          <w:rStyle w:val="apple-converted-space"/>
+          <w:color w:val="000000"/>
+        </w:rPr>
+        <w:t> </w:t>
+      </w:r>
+      <w:r>
+        <w:rPr>
+          <w:rStyle w:val="HTMLSample"/>
+          <w:rFonts w:eastAsiaTheme="minorHAnsi"/>
+          <w:color w:val="000000"/>
+        </w:rPr>
+        <w:t>caught</w:t>
+      </w:r>
+      <w:r>
+        <w:rPr>
+          <w:rStyle w:val="apple-converted-space"/>
+          <w:rFonts w:ascii="-webkit-standard" w:hAnsi="-webkit-standard"/>
+          <w:color w:val="000000"/>
+        </w:rPr>
+        <w:t> </w:t>
+      </w:r>
+      <w:r>
+        <w:rPr>
+          <w:rFonts w:ascii="-webkit-standard" w:hAnsi="-webkit-standard"/>
+          <w:color w:val="000000"/>
+        </w:rPr>
+        <w:t>to stderr, and exits with status</w:t>
+      </w:r>
+      <w:r>
+        <w:rPr>
+          <w:rStyle w:val="apple-converted-space"/>
+          <w:rFonts w:ascii="-webkit-standard" w:hAnsi="-webkit-standard"/>
+          <w:color w:val="000000"/>
+        </w:rPr>
+        <w:t> </w:t>
+      </w:r>
+      <w:r>
+        <w:rPr>
+          <w:rStyle w:val="HTMLVariable"/>
+          <w:rFonts w:ascii="-webkit-standard" w:hAnsi="-webkit-standard"/>
+          <w:color w:val="000000"/>
+        </w:rPr>
+        <w:t>N</w:t>
+      </w:r>
+      <w:r>
+        <w:rPr>
+          <w:rFonts w:ascii="-webkit-standard" w:hAnsi="-webkit-standard"/>
+          <w:color w:val="000000"/>
+        </w:rPr>
+        <w:t>. This exits the entire shell.</w:t>
+      </w:r>
+      <w:r>
+        <w:rPr>
+          <w:rStyle w:val="apple-converted-space"/>
+          <w:rFonts w:ascii="-webkit-standard" w:hAnsi="-webkit-standard"/>
+          <w:color w:val="000000"/>
+        </w:rPr>
+        <w:t> </w:t>
+      </w:r>
+      <w:r>
+        <w:rPr>
+          <w:rStyle w:val="HTMLVariable"/>
+          <w:rFonts w:ascii="-webkit-standard" w:hAnsi="-webkit-standard"/>
+          <w:color w:val="000000"/>
+        </w:rPr>
+        <w:t>N</w:t>
+      </w:r>
+      <w:r>
+        <w:rPr>
+          <w:rStyle w:val="apple-converted-space"/>
+          <w:rFonts w:ascii="-webkit-standard" w:hAnsi="-webkit-standard"/>
+          <w:color w:val="000000"/>
+        </w:rPr>
+        <w:t> </w:t>
+      </w:r>
+      <w:r>
+        <w:rPr>
+          <w:rFonts w:ascii="-webkit-standard" w:hAnsi="-webkit-standard"/>
+          <w:color w:val="000000"/>
+        </w:rPr>
+        <w:t>uses the same numbering as your system; for example, on GNU/Linux, a segmentation violation is signal 11.</w:t>
+      </w:r>
+    </w:p>
+    <w:p>
+      <w:pPr>
+        <w:rPr>
+          <w:rFonts w:ascii="-webkit-standard" w:hAnsi="-webkit-standard"/>
+          <w:color w:val="000000"/>
+        </w:rPr>
+      </w:pPr>
+      <w:r>
+        <w:rPr>
+          <w:rStyle w:val="HTMLSample"/>
+          <w:rFonts w:eastAsiaTheme="minorHAnsi"/>
+          <w:color w:val="000000"/>
+        </w:rPr>
+        <w:t>--ignore</w:t>
+      </w:r>
+      <w:r>
+        <w:rPr>
+          <w:rStyle w:val="apple-converted-space"/>
+          <w:color w:val="000000"/>
+        </w:rPr>
+        <w:t> </w:t>
+      </w:r>
+      <w:r>
+        <w:rPr>
+          <w:rStyle w:val="HTMLVariable"/>
+          <w:rFonts w:ascii="Courier New" w:hAnsi="Courier New" w:cs="Courier New"/>
+          <w:color w:val="000000"/>
+        </w:rPr>
+        <w:t>N</w:t>
+      </w:r>
+    </w:p>
+    <w:p>
+      <w:pPr>
+        <w:ind w:left="720"/>
+        <w:rPr>
+          <w:rFonts w:ascii="-webkit-standard" w:hAnsi="-webkit-standard"/>
+          <w:color w:val="000000"/>
+        </w:rPr>
+      </w:pPr>
+      <w:r>
+        <w:rPr>
+          <w:rFonts w:ascii="-webkit-standard" w:hAnsi="-webkit-standard"/>
+          <w:color w:val="000000"/>
+        </w:rPr>
+        <w:t>Ignore signal</w:t>
+      </w:r>
+      <w:r>
+        <w:rPr>
+          <w:rStyle w:val="apple-converted-space"/>
+          <w:rFonts w:ascii="-webkit-standard" w:hAnsi="-webkit-standard"/>
+          <w:color w:val="000000"/>
+        </w:rPr>
+        <w:t> </w:t>
+      </w:r>
+      <w:r>
+        <w:rPr>
+          <w:rStyle w:val="HTMLVariable"/>
+          <w:rFonts w:ascii="-webkit-standard" w:hAnsi="-webkit-standard"/>
+          <w:color w:val="000000"/>
+        </w:rPr>
+        <w:t>N</w:t>
+      </w:r>
+      <w:r>
+        <w:rPr>
+          <w:rFonts w:ascii="-webkit-standard" w:hAnsi="-webkit-standard"/>
+          <w:color w:val="000000"/>
+        </w:rPr>
+        <w:t>.</w:t>
+      </w:r>
       <w:bookmarkStart w:id="0" w:name="_GoBack"/>
       <w:bookmarkEnd w:id="0"/>
     </w:p>
@@ -4226,8 +4575,7 @@
           <w:rFonts w:eastAsiaTheme="minorHAnsi"/>
           <w:color w:val="000000"/>
         </w:rPr>
-        <w:lastRenderedPageBreak/>
-        <w:t>--catch</w:t>
+        <w:t>--default</w:t>
       </w:r>
       <w:r>
         <w:rPr>
@@ -4258,7 +4606,7 @@
           <w:rFonts w:ascii="-webkit-standard" w:hAnsi="-webkit-standard"/>
           <w:color w:val="000000"/>
         </w:rPr>
-        <w:t>Catch signal</w:t>
+        <w:t>Use the default behavior for signal</w:t>
       </w:r>
       <w:r>
         <w:rPr>
@@ -4281,169 +4629,25 @@
           <w:rFonts w:ascii="-webkit-standard" w:hAnsi="-webkit-standard"/>
           <w:color w:val="000000"/>
         </w:rPr>
-        <w:t>, where</w:t>
-      </w:r>
-      <w:r>
-        <w:rPr>
-          <w:rStyle w:val="apple-converted-space"/>
-          <w:rFonts w:ascii="-webkit-standard" w:hAnsi="-webkit-standard"/>
-          <w:color w:val="000000"/>
-        </w:rPr>
-        <w:t> </w:t>
-      </w:r>
-      <w:r>
-        <w:rPr>
-          <w:rStyle w:val="HTMLVariable"/>
-          <w:rFonts w:ascii="-webkit-standard" w:hAnsi="-webkit-standard"/>
-          <w:color w:val="000000"/>
-        </w:rPr>
-        <w:t>N</w:t>
-      </w:r>
-      <w:r>
-        <w:rPr>
-          <w:rStyle w:val="apple-converted-space"/>
-          <w:rFonts w:ascii="-webkit-standard" w:hAnsi="-webkit-standard"/>
-          <w:color w:val="000000"/>
-        </w:rPr>
-        <w:t> </w:t>
-      </w:r>
-      <w:r>
-        <w:rPr>
-          <w:rFonts w:ascii="-webkit-standard" w:hAnsi="-webkit-standard"/>
-          <w:color w:val="000000"/>
-        </w:rPr>
-        <w:t>is a decimal integer, with a handler that outputs the diagnostic</w:t>
-      </w:r>
-      <w:r>
-        <w:rPr>
-          <w:rStyle w:val="apple-converted-space"/>
-          <w:rFonts w:ascii="-webkit-standard" w:hAnsi="-webkit-standard"/>
-          <w:color w:val="000000"/>
-        </w:rPr>
-        <w:t> </w:t>
-      </w:r>
-      <w:r>
-        <w:rPr>
-          <w:rStyle w:val="HTMLVariable"/>
-          <w:rFonts w:ascii="Courier New" w:hAnsi="Courier New" w:cs="Courier New"/>
-          <w:color w:val="000000"/>
-        </w:rPr>
-        <w:t>N</w:t>
-      </w:r>
-      <w:r>
-        <w:rPr>
-          <w:rStyle w:val="apple-converted-space"/>
-          <w:color w:val="000000"/>
-        </w:rPr>
-        <w:t> </w:t>
-      </w:r>
-      <w:r>
-        <w:rPr>
-          <w:rStyle w:val="HTMLSample"/>
-          <w:rFonts w:eastAsiaTheme="minorHAnsi"/>
-          <w:color w:val="000000"/>
-        </w:rPr>
-        <w:t>caught</w:t>
-      </w:r>
-      <w:r>
-        <w:rPr>
-          <w:rStyle w:val="apple-converted-space"/>
-          <w:rFonts w:ascii="-webkit-standard" w:hAnsi="-webkit-standard"/>
-          <w:color w:val="000000"/>
-        </w:rPr>
-        <w:t> </w:t>
-      </w:r>
-      <w:r>
-        <w:rPr>
-          <w:rFonts w:ascii="-webkit-standard" w:hAnsi="-webkit-standard"/>
-          <w:color w:val="000000"/>
-        </w:rPr>
-        <w:t>to stderr, and exits with status</w:t>
-      </w:r>
-      <w:r>
-        <w:rPr>
-          <w:rStyle w:val="apple-converted-space"/>
-          <w:rFonts w:ascii="-webkit-standard" w:hAnsi="-webkit-standard"/>
-          <w:color w:val="000000"/>
-        </w:rPr>
-        <w:t> </w:t>
-      </w:r>
-      <w:r>
-        <w:rPr>
-          <w:rStyle w:val="HTMLVariable"/>
-          <w:rFonts w:ascii="-webkit-standard" w:hAnsi="-webkit-standard"/>
-          <w:color w:val="000000"/>
-        </w:rPr>
-        <w:t>N</w:t>
-      </w:r>
-      <w:r>
-        <w:rPr>
-          <w:rFonts w:ascii="-webkit-standard" w:hAnsi="-webkit-standard"/>
-          <w:color w:val="000000"/>
-        </w:rPr>
-        <w:t>. This exits the entire shell.</w:t>
-      </w:r>
-      <w:r>
-        <w:rPr>
-          <w:rStyle w:val="apple-converted-space"/>
-          <w:rFonts w:ascii="-webkit-standard" w:hAnsi="-webkit-standard"/>
-          <w:color w:val="000000"/>
-        </w:rPr>
-        <w:t> </w:t>
-      </w:r>
-      <w:r>
-        <w:rPr>
-          <w:rStyle w:val="HTMLVariable"/>
-          <w:rFonts w:ascii="-webkit-standard" w:hAnsi="-webkit-standard"/>
-          <w:color w:val="000000"/>
-        </w:rPr>
-        <w:t>N</w:t>
-      </w:r>
-      <w:r>
-        <w:rPr>
-          <w:rStyle w:val="apple-converted-space"/>
-          <w:rFonts w:ascii="-webkit-standard" w:hAnsi="-webkit-standard"/>
-          <w:color w:val="000000"/>
-        </w:rPr>
-        <w:t> </w:t>
-      </w:r>
-      <w:r>
-        <w:rPr>
-          <w:rFonts w:ascii="-webkit-standard" w:hAnsi="-webkit-standard"/>
-          <w:color w:val="000000"/>
-        </w:rPr>
-        <w:t>uses the same numbering as your system; for example, on GNU/Linux, a segmentation violation is signal 11.</w:t>
-      </w:r>
-    </w:p>
-    <w:p>
-      <w:pPr>
-        <w:rPr>
-          <w:rFonts w:ascii="-webkit-standard" w:hAnsi="-webkit-standard"/>
-          <w:color w:val="000000"/>
-        </w:rPr>
-      </w:pPr>
-      <w:r>
-        <w:rPr>
-          <w:rStyle w:val="HTMLSample"/>
-          <w:rFonts w:eastAsiaTheme="minorHAnsi"/>
-          <w:color w:val="000000"/>
-        </w:rPr>
-        <w:t>--ignore</w:t>
-      </w:r>
-      <w:r>
-        <w:rPr>
-          <w:rStyle w:val="apple-converted-space"/>
-          <w:color w:val="000000"/>
-        </w:rPr>
-        <w:t> </w:t>
-      </w:r>
-      <w:r>
-        <w:rPr>
-          <w:rStyle w:val="HTMLVariable"/>
-          <w:rFonts w:ascii="Courier New" w:hAnsi="Courier New" w:cs="Courier New"/>
-          <w:color w:val="000000"/>
-        </w:rPr>
-        <w:t>N</w:t>
+        <w:t>.</w:t>
+      </w:r>
+    </w:p>
+    <w:p>
+      <w:pPr>
+        <w:rPr>
+          <w:rFonts w:ascii="-webkit-standard" w:hAnsi="-webkit-standard"/>
+          <w:color w:val="000000"/>
+          <w:highlight w:val="green"/>
+        </w:rPr>
+      </w:pPr>
+      <w:r>
+        <w:rPr>
+          <w:rStyle w:val="HTMLSample"/>
+          <w:rFonts w:eastAsiaTheme="minorHAnsi"/>
+          <w:color w:val="000000"/>
+          <w:highlight w:val="green"/>
+        </w:rPr>
+        <w:t>--pause</w:t>
       </w:r>
     </w:p>
     <w:p>
@@ -4458,131 +4662,7 @@
         <w:rPr>
           <w:rFonts w:ascii="-webkit-standard" w:hAnsi="-webkit-standard"/>
           <w:color w:val="000000"/>
-        </w:rPr>
-        <w:t>Ignore signal</w:t>
-      </w:r>
-      <w:r>
-        <w:rPr>
-          <w:rStyle w:val="apple-converted-space"/>
-          <w:rFonts w:ascii="-webkit-standard" w:hAnsi="-webkit-standard"/>
-          <w:color w:val="000000"/>
-        </w:rPr>
-        <w:t> </w:t>
-      </w:r>
-      <w:r>
-        <w:rPr>
-          <w:rStyle w:val="HTMLVariable"/>
-          <w:rFonts w:ascii="-webkit-standard" w:hAnsi="-webkit-standard"/>
-          <w:color w:val="000000"/>
-        </w:rPr>
-        <w:t>N</w:t>
-      </w:r>
-      <w:r>
-        <w:rPr>
-          <w:rFonts w:ascii="-webkit-standard" w:hAnsi="-webkit-standard"/>
-          <w:color w:val="000000"/>
-        </w:rPr>
-        <w:t>.</w:t>
-      </w:r>
-    </w:p>
-    <w:p>
-      <w:pPr>
-        <w:rPr>
-          <w:rFonts w:ascii="-webkit-standard" w:hAnsi="-webkit-standard"/>
-          <w:color w:val="000000"/>
-        </w:rPr>
-      </w:pPr>
-      <w:r>
-        <w:rPr>
-          <w:rStyle w:val="HTMLSample"/>
-          <w:rFonts w:eastAsiaTheme="minorHAnsi"/>
-          <w:color w:val="000000"/>
-        </w:rPr>
-        <w:t>--default</w:t>
-      </w:r>
-      <w:r>
-        <w:rPr>
-          <w:rStyle w:val="apple-converted-space"/>
-          <w:color w:val="000000"/>
-        </w:rPr>
-        <w:t> </w:t>
-      </w:r>
-      <w:r>
-        <w:rPr>
-          <w:rStyle w:val="HTMLVariable"/>
-          <w:rFonts w:ascii="Courier New" w:hAnsi="Courier New" w:cs="Courier New"/>
-          <w:color w:val="000000"/>
-        </w:rPr>
-        <w:t>N</w:t>
-      </w:r>
-    </w:p>
-    <w:p>
-      <w:pPr>
-        <w:ind w:left="720"/>
-        <w:rPr>
-          <w:rFonts w:ascii="-webkit-standard" w:hAnsi="-webkit-standard"/>
-          <w:color w:val="000000"/>
-        </w:rPr>
-      </w:pPr>
-      <w:r>
-        <w:rPr>
-          <w:rFonts w:ascii="-webkit-standard" w:hAnsi="-webkit-standard"/>
-          <w:color w:val="000000"/>
-        </w:rPr>
-        <w:t>Use the default behavior for signal</w:t>
-      </w:r>
-      <w:r>
-        <w:rPr>
-          <w:rStyle w:val="apple-converted-space"/>
-          <w:rFonts w:ascii="-webkit-standard" w:hAnsi="-webkit-standard"/>
-          <w:color w:val="000000"/>
-        </w:rPr>
-        <w:t> </w:t>
-      </w:r>
-      <w:r>
-        <w:rPr>
-          <w:rStyle w:val="HTMLVariable"/>
-          <w:rFonts w:ascii="-webkit-standard" w:hAnsi="-webkit-standard"/>
-          <w:color w:val="000000"/>
-        </w:rPr>
-        <w:t>N</w:t>
-      </w:r>
-      <w:r>
-        <w:rPr>
-          <w:rFonts w:ascii="-webkit-standard" w:hAnsi="-webkit-standard"/>
-          <w:color w:val="000000"/>
-        </w:rPr>
-        <w:t>.</w:t>
-      </w:r>
-    </w:p>
-    <w:p>
-      <w:pPr>
-        <w:rPr>
-          <w:rFonts w:ascii="-webkit-standard" w:hAnsi="-webkit-standard"/>
-          <w:color w:val="000000"/>
-        </w:rPr>
-      </w:pPr>
-      <w:r>
-        <w:rPr>
-          <w:rStyle w:val="HTMLSample"/>
-          <w:rFonts w:eastAsiaTheme="minorHAnsi"/>
-          <w:color w:val="000000"/>
-        </w:rPr>
-        <w:t>--pause</w:t>
-      </w:r>
-    </w:p>
-    <w:p>
-      <w:pPr>
-        <w:ind w:left="720"/>
-        <w:rPr>
-          <w:rFonts w:ascii="-webkit-standard" w:hAnsi="-webkit-standard"/>
-          <w:color w:val="000000"/>
-        </w:rPr>
-      </w:pPr>
-      <w:r>
-        <w:rPr>
-          <w:rFonts w:ascii="-webkit-standard" w:hAnsi="-webkit-standard"/>
-          <w:color w:val="000000"/>
+          <w:highlight w:val="green"/>
         </w:rPr>
         <w:t>Pause, waiting for a signal to arrive.</w:t>
       </w:r>

</xml_diff>

<commit_message>
signal not working for lab1b
</commit_message>
<xml_diff>
--- a/Lab1A/Lab1-Spec.docx
+++ b/Lab1A/Lab1-Spec.docx
@@ -4433,7 +4433,16 @@
           <w:rFonts w:ascii="-webkit-standard" w:hAnsi="-webkit-standard"/>
           <w:color w:val="000000"/>
         </w:rPr>
-        <w:t>to stderr, and exits with status</w:t>
+        <w:t>to stderr, and exits with st</w:t>
+      </w:r>
+      <w:bookmarkStart w:id="0" w:name="_GoBack"/>
+      <w:bookmarkEnd w:id="0"/>
+      <w:r>
+        <w:rPr>
+          <w:rFonts w:ascii="-webkit-standard" w:hAnsi="-webkit-standard"/>
+          <w:color w:val="000000"/>
+        </w:rPr>
+        <w:t>atus</w:t>
       </w:r>
       <w:r>
         <w:rPr>
@@ -4495,13 +4504,15 @@
         <w:rPr>
           <w:rFonts w:ascii="-webkit-standard" w:hAnsi="-webkit-standard"/>
           <w:color w:val="000000"/>
-        </w:rPr>
-      </w:pPr>
-      <w:r>
-        <w:rPr>
-          <w:rStyle w:val="HTMLSample"/>
-          <w:rFonts w:eastAsiaTheme="minorHAnsi"/>
-          <w:color w:val="000000"/>
+          <w:highlight w:val="green"/>
+        </w:rPr>
+      </w:pPr>
+      <w:r>
+        <w:rPr>
+          <w:rStyle w:val="HTMLSample"/>
+          <w:rFonts w:eastAsiaTheme="minorHAnsi"/>
+          <w:color w:val="000000"/>
+          <w:highlight w:val="green"/>
         </w:rPr>
         <w:t>--ignore</w:t>
       </w:r>
@@ -4509,6 +4520,7 @@
         <w:rPr>
           <w:rStyle w:val="apple-converted-space"/>
           <w:color w:val="000000"/>
+          <w:highlight w:val="green"/>
         </w:rPr>
         <w:t> </w:t>
       </w:r>
@@ -4517,6 +4529,7 @@
           <w:rStyle w:val="HTMLVariable"/>
           <w:rFonts w:ascii="Courier New" w:hAnsi="Courier New" w:cs="Courier New"/>
           <w:color w:val="000000"/>
+          <w:highlight w:val="green"/>
         </w:rPr>
         <w:t>N</w:t>
       </w:r>
@@ -4527,12 +4540,14 @@
         <w:rPr>
           <w:rFonts w:ascii="-webkit-standard" w:hAnsi="-webkit-standard"/>
           <w:color w:val="000000"/>
-        </w:rPr>
-      </w:pPr>
-      <w:r>
-        <w:rPr>
-          <w:rFonts w:ascii="-webkit-standard" w:hAnsi="-webkit-standard"/>
-          <w:color w:val="000000"/>
+          <w:highlight w:val="green"/>
+        </w:rPr>
+      </w:pPr>
+      <w:r>
+        <w:rPr>
+          <w:rFonts w:ascii="-webkit-standard" w:hAnsi="-webkit-standard"/>
+          <w:color w:val="000000"/>
+          <w:highlight w:val="green"/>
         </w:rPr>
         <w:t>Ignore signal</w:t>
       </w:r>
@@ -4541,6 +4556,7 @@
           <w:rStyle w:val="apple-converted-space"/>
           <w:rFonts w:ascii="-webkit-standard" w:hAnsi="-webkit-standard"/>
           <w:color w:val="000000"/>
+          <w:highlight w:val="green"/>
         </w:rPr>
         <w:t> </w:t>
       </w:r>
@@ -4549,6 +4565,7 @@
           <w:rStyle w:val="HTMLVariable"/>
           <w:rFonts w:ascii="-webkit-standard" w:hAnsi="-webkit-standard"/>
           <w:color w:val="000000"/>
+          <w:highlight w:val="green"/>
         </w:rPr>
         <w:t>N</w:t>
       </w:r>
@@ -4556,24 +4573,25 @@
         <w:rPr>
           <w:rFonts w:ascii="-webkit-standard" w:hAnsi="-webkit-standard"/>
           <w:color w:val="000000"/>
+          <w:highlight w:val="green"/>
         </w:rPr>
         <w:t>.</w:t>
       </w:r>
-      <w:bookmarkStart w:id="0" w:name="_GoBack"/>
-      <w:bookmarkEnd w:id="0"/>
-    </w:p>
-    <w:p>
-      <w:pPr>
-        <w:rPr>
-          <w:rFonts w:ascii="-webkit-standard" w:hAnsi="-webkit-standard"/>
-          <w:color w:val="000000"/>
-        </w:rPr>
-      </w:pPr>
-      <w:r>
-        <w:rPr>
-          <w:rStyle w:val="HTMLSample"/>
-          <w:rFonts w:eastAsiaTheme="minorHAnsi"/>
-          <w:color w:val="000000"/>
+    </w:p>
+    <w:p>
+      <w:pPr>
+        <w:rPr>
+          <w:rFonts w:ascii="-webkit-standard" w:hAnsi="-webkit-standard"/>
+          <w:color w:val="000000"/>
+          <w:highlight w:val="green"/>
+        </w:rPr>
+      </w:pPr>
+      <w:r>
+        <w:rPr>
+          <w:rStyle w:val="HTMLSample"/>
+          <w:rFonts w:eastAsiaTheme="minorHAnsi"/>
+          <w:color w:val="000000"/>
+          <w:highlight w:val="green"/>
         </w:rPr>
         <w:t>--default</w:t>
       </w:r>
@@ -4581,6 +4599,7 @@
         <w:rPr>
           <w:rStyle w:val="apple-converted-space"/>
           <w:color w:val="000000"/>
+          <w:highlight w:val="green"/>
         </w:rPr>
         <w:t> </w:t>
       </w:r>
@@ -4589,6 +4608,7 @@
           <w:rStyle w:val="HTMLVariable"/>
           <w:rFonts w:ascii="Courier New" w:hAnsi="Courier New" w:cs="Courier New"/>
           <w:color w:val="000000"/>
+          <w:highlight w:val="green"/>
         </w:rPr>
         <w:t>N</w:t>
       </w:r>
@@ -4605,6 +4625,7 @@
         <w:rPr>
           <w:rFonts w:ascii="-webkit-standard" w:hAnsi="-webkit-standard"/>
           <w:color w:val="000000"/>
+          <w:highlight w:val="green"/>
         </w:rPr>
         <w:t>Use the default behavior for signal</w:t>
       </w:r>
@@ -4613,6 +4634,7 @@
           <w:rStyle w:val="apple-converted-space"/>
           <w:rFonts w:ascii="-webkit-standard" w:hAnsi="-webkit-standard"/>
           <w:color w:val="000000"/>
+          <w:highlight w:val="green"/>
         </w:rPr>
         <w:t> </w:t>
       </w:r>
@@ -4621,6 +4643,7 @@
           <w:rStyle w:val="HTMLVariable"/>
           <w:rFonts w:ascii="-webkit-standard" w:hAnsi="-webkit-standard"/>
           <w:color w:val="000000"/>
+          <w:highlight w:val="green"/>
         </w:rPr>
         <w:t>N</w:t>
       </w:r>
@@ -4628,6 +4651,7 @@
         <w:rPr>
           <w:rFonts w:ascii="-webkit-standard" w:hAnsi="-webkit-standard"/>
           <w:color w:val="000000"/>
+          <w:highlight w:val="green"/>
         </w:rPr>
         <w:t>.</w:t>
       </w:r>

</xml_diff>